<commit_message>
Insert Credit to @colecornford
</commit_message>
<xml_diff>
--- a/2009_2010_2011/MITRE CWE SANS Top 25 - Comparison of the 2009, 2010 and 2011 Releases - RC7.docx
+++ b/2009_2010_2011/MITRE CWE SANS Top 25 - Comparison of the 2009, 2010 and 2011 Releases - RC7.docx
@@ -12046,7 +12046,10 @@
         <w:tab w:val="left" w:pos="8504"/>
         <w:tab w:val="left" w:pos="9213"/>
       </w:tabs>
-      <w:spacing w:before="240"/>
+      <w:rPr>
+        <w:b/>
+        <w:sz w:val="20"/>
+      </w:rPr>
     </w:pPr>
   </w:p>
   <w:p>
@@ -12068,10 +12071,30 @@
         <w:tab w:val="left" w:pos="9213"/>
       </w:tabs>
       <w:rPr>
+        <w:rFonts w:ascii="Courier New Bold" w:hAnsi="Courier New Bold"/>
+        <w:color w:val="000099"/>
+        <w:sz w:val="20"/>
+        <w:u w:val="single"/>
+      </w:rPr>
+    </w:pPr>
+    <w:r>
+      <w:rPr>
         <w:b/>
         <w:sz w:val="20"/>
       </w:rPr>
-    </w:pPr>
+      <w:t xml:space="preserve">Prepared by </w:t>
+    </w:r>
+    <w:hyperlink r:id="rId1" w:history="1">
+      <w:r>
+        <w:rPr>
+          <w:rFonts w:ascii="Courier New Bold" w:hAnsi="Courier New Bold"/>
+          <w:color w:val="000099"/>
+          <w:sz w:val="20"/>
+          <w:u w:val="single"/>
+        </w:rPr>
+        <w:t>christian.heinrich@cmlh.id.au</w:t>
+      </w:r>
+    </w:hyperlink>
   </w:p>
   <w:p>
     <w:pPr>
@@ -12101,9 +12124,16 @@
         <w:b/>
         <w:sz w:val="20"/>
       </w:rPr>
-      <w:t xml:space="preserve">Prepared by </w:t>
+      <w:t>QA</w:t>
     </w:r>
-    <w:hyperlink r:id="rId1" w:history="1">
+    <w:r>
+      <w:rPr>
+        <w:b/>
+        <w:sz w:val="20"/>
+      </w:rPr>
+      <w:t xml:space="preserve"> by </w:t>
+    </w:r>
+    <w:hyperlink r:id="rId2" w:history="1">
       <w:r>
         <w:rPr>
           <w:rFonts w:ascii="Courier New Bold" w:hAnsi="Courier New Bold"/>
@@ -12111,7 +12141,7 @@
           <w:sz w:val="20"/>
           <w:u w:val="single"/>
         </w:rPr>
-        <w:t>christian.heinrich@cmlh.id.au</w:t>
+        <w:t>cole.cornford@gmail.com</w:t>
       </w:r>
     </w:hyperlink>
   </w:p>

</xml_diff>